<commit_message>
Added usability to create profile
</commit_message>
<xml_diff>
--- a/resume_created.docx
+++ b/resume_created.docx
@@ -20,7 +20,7 @@
           <w:b/>
           <w:sz w:val="28"/>
         </w:rPr>
-        <w:t>Valencia, Spain - guillermo@email.com - 248-111-1122 - www.linkedin.com/glizondo</w:t>
+        <w:t>Valencia, Spain - guillermo@test.com - 248-111-2222 - www.linkedin.com/glizondo</w:t>
       </w:r>
     </w:p>
     <w:p>
@@ -47,6 +47,7 @@
         <w:br/>
         <w:t>IEEE student member • Dean's List 2022-2023</w:t>
         <w:br/>
+        <w:br/>
       </w:r>
     </w:p>
     <w:p>
@@ -71,7 +72,7 @@
         <w:spacing w:before="0" w:after="0" w:line="240" w:lineRule="auto"/>
       </w:pPr>
       <w:r>
-        <w:t>Software Engineer Intern Consultant</w:t>
+        <w:t>Software Engineer Intern</w:t>
       </w:r>
     </w:p>
     <w:p>
@@ -96,7 +97,7 @@
         <w:spacing w:before="0" w:after="0" w:line="240" w:lineRule="auto"/>
       </w:pPr>
       <w:r>
-        <w:t>Developed fleet management features in Python with real-time updates and API calls for precise location tracking</w:t>
+        <w:t>Designed and developed features in Python, utilizing API calls for real-time updates for fleet management.</w:t>
       </w:r>
     </w:p>
     <w:p>
@@ -105,7 +106,7 @@
         <w:spacing w:before="0" w:after="0" w:line="240" w:lineRule="auto"/>
       </w:pPr>
       <w:r>
-        <w:t>Created React front-end for user-friendly fleet visualization on an interactive map</w:t>
+        <w:t>Created React front-end application for user-friendly interface and fleet visualization on an interactive map.</w:t>
       </w:r>
     </w:p>
     <w:p>
@@ -114,7 +115,7 @@
         <w:spacing w:before="0" w:after="0" w:line="240" w:lineRule="auto"/>
       </w:pPr>
       <w:r>
-        <w:t>Improved fleet monitoring efficiency with real-time tracking and visualization solutions</w:t>
+        <w:t>Implemented comprehensive fleet monitoring solution, enhancing operational capabilities through real-time tracking.</w:t>
       </w:r>
     </w:p>
     <w:p>
@@ -123,8 +124,13 @@
         <w:spacing w:before="0" w:after="0" w:line="240" w:lineRule="auto"/>
       </w:pPr>
       <w:r>
-        <w:t>Collaborated in daily meetings to enhance teamwork and communication for efficient project execution</w:t>
+        <w:t>Collaborated in daily standup meetings and biweekly scrum gatherings, fostering agile teamwork and communication.</w:t>
       </w:r>
+    </w:p>
+    <w:p>
+      <w:pPr>
+        <w:spacing w:before="0" w:after="0" w:line="240" w:lineRule="auto"/>
+      </w:pPr>
     </w:p>
     <w:p>
       <w:pPr>
@@ -156,7 +162,7 @@
         <w:spacing w:before="0" w:after="0" w:line="240" w:lineRule="auto"/>
       </w:pPr>
       <w:r>
-        <w:t>Developed Python and Selenium automation tool to streamline error resolution and improve functionality</w:t>
+        <w:t>Created Python and Selenium automation tool to streamline error resolution for complex job executions.</w:t>
       </w:r>
     </w:p>
     <w:p>
@@ -165,7 +171,7 @@
         <w:spacing w:before="0" w:after="0" w:line="240" w:lineRule="auto"/>
       </w:pPr>
       <w:r>
-        <w:t>Executed functional tests using JavaScript and MABL tool for quality assurance</w:t>
+        <w:t>Executed functional tests and UI testing for the Cloud-to-Cloud Backup web application.</w:t>
       </w:r>
     </w:p>
     <w:p>
@@ -174,7 +180,7 @@
         <w:spacing w:before="0" w:after="0" w:line="240" w:lineRule="auto"/>
       </w:pPr>
       <w:r>
-        <w:t>Constructed Jira test cases and performed UI testing for a data protection project's soft-delete tool</w:t>
+        <w:t>Leveraged JavaScript and MABL test automation tool for quality assurance and performance.</w:t>
       </w:r>
     </w:p>
     <w:p>
@@ -183,8 +189,13 @@
         <w:spacing w:before="0" w:after="0" w:line="240" w:lineRule="auto"/>
       </w:pPr>
       <w:r>
-        <w:t>Collaborated closely with developers and conducted thorough reviews for high-quality deliverables</w:t>
+        <w:t>Crafted comprehensive test cases and performed backend testing for data protection project's soft-delete tool.</w:t>
       </w:r>
+    </w:p>
+    <w:p>
+      <w:pPr>
+        <w:spacing w:before="0" w:after="0" w:line="240" w:lineRule="auto"/>
+      </w:pPr>
     </w:p>
     <w:p>
       <w:pPr>
@@ -209,13 +220,28 @@
       </w:pPr>
       <w:r>
         <w:br/>
-        <w:t>Front end: JavaScript, React, CSS, HTML, Jenkins</w:t>
+        <w:t>Front end: JavaScript, React, HTML</w:t>
         <w:br/>
-        <w:t>Backend: Java, Spring Boot, Bootstrap, JSON, XML, Postman, Rest API</w:t>
+        <w:t>Backend: Java, JDBC, REST API</w:t>
         <w:br/>
-        <w:t>Database Management: Apache Derby, MariaDB, Microsoft SQL Server Management</w:t>
+        <w:t>Data Flow: ETL, Data Pipelines</w:t>
         <w:br/>
-        <w:t>Agile, Jira, Trello, Git, UI/UX, Selenium, Object Oriented Programming, Android Studio</w:t>
+        <w:t>Automation: Selenium, API Calls, Python</w:t>
+        <w:br/>
+        <w:t>Security: SSL, Data Transmission</w:t>
+        <w:br/>
+        <w:t>Database Connectivity: JDBC</w:t>
+        <w:br/>
+        <w:t>Collaboration: Agile, Communication</w:t>
+        <w:br/>
+        <w:t>Troubleshooting: Problem-solving</w:t>
+        <w:br/>
+        <w:t>Containerization: Docker</w:t>
+        <w:br/>
+        <w:t>Compliance: Best Practices</w:t>
+        <w:br/>
+        <w:t>Emerging Technologies: Continuous Learning</w:t>
+        <w:br/>
         <w:br/>
       </w:r>
     </w:p>

</xml_diff>

<commit_message>
added cover letter feature, input validation, chatgpt query, template structure for pdf
</commit_message>
<xml_diff>
--- a/resume_created.docx
+++ b/resume_created.docx
@@ -41,9 +41,9 @@
       </w:pPr>
       <w:r>
         <w:br/>
-        <w:t>Digital Media Software Engineering</w:t>
+        <w:t xml:space="preserve">Digital Media Software Engineering </w:t>
         <w:br/>
-        <w:t>Ferris State University • Michigan • August-2024</w:t>
+        <w:t xml:space="preserve">Ferris State University • Michigan • August-2024 </w:t>
         <w:br/>
         <w:t>IEEE student member • Dean's List 2022-2023</w:t>
         <w:br/>
@@ -80,7 +80,7 @@
         <w:spacing w:before="0" w:after="0" w:line="240" w:lineRule="auto"/>
       </w:pPr>
       <w:r>
-        <w:t>Masetto Logistics</w:t>
+        <w:t xml:space="preserve">Masetto Logistics </w:t>
       </w:r>
     </w:p>
     <w:p>
@@ -97,7 +97,7 @@
         <w:spacing w:before="0" w:after="0" w:line="240" w:lineRule="auto"/>
       </w:pPr>
       <w:r>
-        <w:t>Designed and developed features in Python, utilizing API calls for real-time updates for fleet management.</w:t>
+        <w:t>Developed features in Python for real-time fleet management updates, utilizing API calls.</w:t>
       </w:r>
     </w:p>
     <w:p>
@@ -106,7 +106,7 @@
         <w:spacing w:before="0" w:after="0" w:line="240" w:lineRule="auto"/>
       </w:pPr>
       <w:r>
-        <w:t>Created React front-end application for user-friendly interface and fleet visualization on an interactive map.</w:t>
+        <w:t>Created React front-end for user-friendly interface with real-time fleet location visualization.</w:t>
       </w:r>
     </w:p>
     <w:p>
@@ -115,7 +115,7 @@
         <w:spacing w:before="0" w:after="0" w:line="240" w:lineRule="auto"/>
       </w:pPr>
       <w:r>
-        <w:t>Implemented comprehensive fleet monitoring solution, enhancing operational capabilities through real-time tracking.</w:t>
+        <w:t>Implemented efficient fleet monitoring solutions for enhanced operational capabilities.</w:t>
       </w:r>
     </w:p>
     <w:p>
@@ -124,7 +124,7 @@
         <w:spacing w:before="0" w:after="0" w:line="240" w:lineRule="auto"/>
       </w:pPr>
       <w:r>
-        <w:t>Collaborated in daily standup meetings and biweekly scrum gatherings, fostering agile teamwork and communication.</w:t>
+        <w:t>Collaborated in daily standup meetings with Architecture and Front-End teams for agile teamwork.</w:t>
       </w:r>
     </w:p>
     <w:p>
@@ -145,7 +145,7 @@
         <w:spacing w:before="0" w:after="0" w:line="240" w:lineRule="auto"/>
       </w:pPr>
       <w:r>
-        <w:t>Barracuda</w:t>
+        <w:t xml:space="preserve">Barracuda </w:t>
       </w:r>
     </w:p>
     <w:p>
@@ -162,7 +162,7 @@
         <w:spacing w:before="0" w:after="0" w:line="240" w:lineRule="auto"/>
       </w:pPr>
       <w:r>
-        <w:t>Created Python and Selenium automation tool to streamline error resolution for complex job executions.</w:t>
+        <w:t>Created Python and Selenium tool to automate API calls, enhancing web application functionality.</w:t>
       </w:r>
     </w:p>
     <w:p>
@@ -171,7 +171,7 @@
         <w:spacing w:before="0" w:after="0" w:line="240" w:lineRule="auto"/>
       </w:pPr>
       <w:r>
-        <w:t>Executed functional tests and UI testing for the Cloud-to-Cloud Backup web application.</w:t>
+        <w:t>Conducted functional tests and automated testing for Cloud-to-Cloud Backup web application.</w:t>
       </w:r>
     </w:p>
     <w:p>
@@ -180,7 +180,7 @@
         <w:spacing w:before="0" w:after="0" w:line="240" w:lineRule="auto"/>
       </w:pPr>
       <w:r>
-        <w:t>Leveraged JavaScript and MABL test automation tool for quality assurance and performance.</w:t>
+        <w:t>Leveraged JavaScript and MABL for robust quality assurance.</w:t>
       </w:r>
     </w:p>
     <w:p>
@@ -189,7 +189,7 @@
         <w:spacing w:before="0" w:after="0" w:line="240" w:lineRule="auto"/>
       </w:pPr>
       <w:r>
-        <w:t>Crafted comprehensive test cases and performed backend testing for data protection project's soft-delete tool.</w:t>
+        <w:t>Crafted comprehensive test cases and performed backend/UI testing for data protection project.</w:t>
       </w:r>
     </w:p>
     <w:p>
@@ -220,28 +220,17 @@
       </w:pPr>
       <w:r>
         <w:br/>
-        <w:t>Front end: JavaScript, React, HTML</w:t>
+        <w:t>Front end: JavaScript, React, CSS, HTML</w:t>
         <w:br/>
-        <w:t>Backend: Java, JDBC, REST API</w:t>
+        <w:t>Backend: Java, Spring Boot, Rest API, SOAP</w:t>
         <w:br/>
-        <w:t>Data Flow: ETL, Data Pipelines</w:t>
+        <w:t>Machine Learning: Python, TensorFlow, Scikit-Learn</w:t>
         <w:br/>
-        <w:t>Automation: Selenium, API Calls, Python</w:t>
+        <w:t>Database Management: MySQL, MongoDB</w:t>
         <w:br/>
-        <w:t>Security: SSL, Data Transmission</w:t>
+        <w:t>Agile, Jira, Git, Selenium, CI/CD, TDD</w:t>
         <w:br/>
-        <w:t>Database Connectivity: JDBC</w:t>
-        <w:br/>
-        <w:t>Collaboration: Agile, Communication</w:t>
-        <w:br/>
-        <w:t>Troubleshooting: Problem-solving</w:t>
-        <w:br/>
-        <w:t>Containerization: Docker</w:t>
-        <w:br/>
-        <w:t>Compliance: Best Practices</w:t>
-        <w:br/>
-        <w:t>Emerging Technologies: Continuous Learning</w:t>
-        <w:br/>
+        <w:t>AWS, SQL, NoSQL, Unit Testing, Problem-solving</w:t>
         <w:br/>
       </w:r>
     </w:p>

</xml_diff>

<commit_message>
added handler to prevent errors when generating resume and cover letters and increased pool for bot to 3
</commit_message>
<xml_diff>
--- a/resume_created.docx
+++ b/resume_created.docx
@@ -40,28 +40,8 @@
         <w:spacing w:before="0" w:after="0" w:line="240" w:lineRule="auto"/>
       </w:pPr>
       <w:r>
-        <w:t xml:space="preserve"> </w:t>
         <w:br/>
-        <w:br/>
-        <w:t xml:space="preserve">Digital Media Software Engineering </w:t>
-        <w:br/>
-        <w:br/>
-        <w:t xml:space="preserve">Ferris State University </w:t>
-        <w:br/>
-        <w:br/>
-        <w:t xml:space="preserve">Michigan </w:t>
-        <w:br/>
-        <w:br/>
-        <w:t xml:space="preserve">August-2024 </w:t>
-        <w:br/>
-        <w:br/>
-        <w:t xml:space="preserve">GPA: 4.00 </w:t>
-        <w:br/>
-        <w:br/>
-        <w:t xml:space="preserve">IEEE student member </w:t>
-        <w:br/>
-        <w:br/>
-        <w:t xml:space="preserve">Dean's List 2022-2023 </w:t>
+        <w:t>Digital Media Software Engineering Ferris State University • Michigan • August-2024 • GPA: 4.00 IEEE student member • Dean's List 2022-2023:</w:t>
         <w:br/>
         <w:br/>
       </w:r>
@@ -82,8 +62,49 @@
       <w:pPr>
         <w:spacing w:before="0" w:after="0" w:line="240" w:lineRule="auto"/>
       </w:pPr>
+    </w:p>
+    <w:p>
+      <w:pPr>
+        <w:spacing w:before="0" w:after="0" w:line="240" w:lineRule="auto"/>
+      </w:pPr>
       <w:r>
-        <w:t xml:space="preserve"> </w:t>
+        <w:t>Software Engineer Intern Consultant Masetto Logistics September 2023 - December 2023, Remote:</w:t>
+      </w:r>
+    </w:p>
+    <w:p>
+      <w:pPr>
+        <w:pStyle w:val="ListBullet"/>
+        <w:spacing w:before="0" w:after="0" w:line="240" w:lineRule="auto"/>
+      </w:pPr>
+      <w:r>
+        <w:t>Developed real-time updates for fleet management in Python with API calls for precise location tracking</w:t>
+      </w:r>
+    </w:p>
+    <w:p>
+      <w:pPr>
+        <w:pStyle w:val="ListBullet"/>
+        <w:spacing w:before="0" w:after="0" w:line="240" w:lineRule="auto"/>
+      </w:pPr>
+      <w:r>
+        <w:t>Created user-friendly React front-end application for real-time fleet visualization on interactive map</w:t>
+      </w:r>
+    </w:p>
+    <w:p>
+      <w:pPr>
+        <w:pStyle w:val="ListBullet"/>
+        <w:spacing w:before="0" w:after="0" w:line="240" w:lineRule="auto"/>
+      </w:pPr>
+      <w:r>
+        <w:t>Implemented efficient solution for fleet monitoring and management with real-time tracking and visualization</w:t>
+      </w:r>
+    </w:p>
+    <w:p>
+      <w:pPr>
+        <w:pStyle w:val="ListBullet"/>
+        <w:spacing w:before="0" w:after="0" w:line="240" w:lineRule="auto"/>
+      </w:pPr>
+      <w:r>
+        <w:t>Collaborated in daily standup meetings and biweekly scrum gatherings with Architecture and Front-End teams</w:t>
       </w:r>
     </w:p>
     <w:p>
@@ -96,39 +117,8 @@
         <w:spacing w:before="0" w:after="0" w:line="240" w:lineRule="auto"/>
       </w:pPr>
       <w:r>
-        <w:t xml:space="preserve">Software Engineer Intern Consultant </w:t>
+        <w:t>Software QA Engineer Intern Barracuda June 2023 - August 2023, Ann Arbor, MI:</w:t>
       </w:r>
-    </w:p>
-    <w:p>
-      <w:pPr>
-        <w:spacing w:before="0" w:after="0" w:line="240" w:lineRule="auto"/>
-      </w:pPr>
-    </w:p>
-    <w:p>
-      <w:pPr>
-        <w:spacing w:before="0" w:after="0" w:line="240" w:lineRule="auto"/>
-      </w:pPr>
-      <w:r>
-        <w:t xml:space="preserve">Masetto Logistics </w:t>
-      </w:r>
-    </w:p>
-    <w:p>
-      <w:pPr>
-        <w:spacing w:before="0" w:after="0" w:line="240" w:lineRule="auto"/>
-      </w:pPr>
-    </w:p>
-    <w:p>
-      <w:pPr>
-        <w:spacing w:before="0" w:after="0" w:line="240" w:lineRule="auto"/>
-      </w:pPr>
-      <w:r>
-        <w:t xml:space="preserve">September 2023 - December 2023, Remote </w:t>
-      </w:r>
-    </w:p>
-    <w:p>
-      <w:pPr>
-        <w:spacing w:before="0" w:after="0" w:line="240" w:lineRule="auto"/>
-      </w:pPr>
     </w:p>
     <w:p>
       <w:pPr>
@@ -136,108 +126,8 @@
         <w:spacing w:before="0" w:after="0" w:line="240" w:lineRule="auto"/>
       </w:pPr>
       <w:r>
-        <w:t>Designed and developed features in Python for fleet management, integrating API calls for precise tracking</w:t>
+        <w:t>Streamlined error resolution through Python and Selenium automation tool for complex job executions</w:t>
       </w:r>
-    </w:p>
-    <w:p>
-      <w:pPr>
-        <w:spacing w:before="0" w:after="0" w:line="240" w:lineRule="auto"/>
-      </w:pPr>
-    </w:p>
-    <w:p>
-      <w:pPr>
-        <w:pStyle w:val="ListBullet"/>
-        <w:spacing w:before="0" w:after="0" w:line="240" w:lineRule="auto"/>
-      </w:pPr>
-      <w:r>
-        <w:t>Developed React front-end for real-time fleet location visualization on an interactive map</w:t>
-      </w:r>
-    </w:p>
-    <w:p>
-      <w:pPr>
-        <w:spacing w:before="0" w:after="0" w:line="240" w:lineRule="auto"/>
-      </w:pPr>
-    </w:p>
-    <w:p>
-      <w:pPr>
-        <w:pStyle w:val="ListBullet"/>
-        <w:spacing w:before="0" w:after="0" w:line="240" w:lineRule="auto"/>
-      </w:pPr>
-      <w:r>
-        <w:t>Implemented a solution for efficient fleet monitoring and management with real-time tracking capabilities</w:t>
-      </w:r>
-    </w:p>
-    <w:p>
-      <w:pPr>
-        <w:spacing w:before="0" w:after="0" w:line="240" w:lineRule="auto"/>
-      </w:pPr>
-    </w:p>
-    <w:p>
-      <w:pPr>
-        <w:pStyle w:val="ListBullet"/>
-        <w:spacing w:before="0" w:after="0" w:line="240" w:lineRule="auto"/>
-      </w:pPr>
-      <w:r>
-        <w:t>Collaborated in daily standup meetings and sprint planning sessions with cross-functional teams</w:t>
-      </w:r>
-    </w:p>
-    <w:p>
-      <w:pPr>
-        <w:spacing w:before="0" w:after="0" w:line="240" w:lineRule="auto"/>
-      </w:pPr>
-    </w:p>
-    <w:p>
-      <w:pPr>
-        <w:spacing w:before="0" w:after="0" w:line="240" w:lineRule="auto"/>
-      </w:pPr>
-      <w:r>
-        <w:t xml:space="preserve">Software QA Engineer Intern </w:t>
-      </w:r>
-    </w:p>
-    <w:p>
-      <w:pPr>
-        <w:spacing w:before="0" w:after="0" w:line="240" w:lineRule="auto"/>
-      </w:pPr>
-    </w:p>
-    <w:p>
-      <w:pPr>
-        <w:spacing w:before="0" w:after="0" w:line="240" w:lineRule="auto"/>
-      </w:pPr>
-      <w:r>
-        <w:t xml:space="preserve">Barracuda </w:t>
-      </w:r>
-    </w:p>
-    <w:p>
-      <w:pPr>
-        <w:spacing w:before="0" w:after="0" w:line="240" w:lineRule="auto"/>
-      </w:pPr>
-    </w:p>
-    <w:p>
-      <w:pPr>
-        <w:spacing w:before="0" w:after="0" w:line="240" w:lineRule="auto"/>
-      </w:pPr>
-      <w:r>
-        <w:t xml:space="preserve">June 2023 - August 2023, Ann Arbor, MI </w:t>
-      </w:r>
-    </w:p>
-    <w:p>
-      <w:pPr>
-        <w:spacing w:before="0" w:after="0" w:line="240" w:lineRule="auto"/>
-      </w:pPr>
-    </w:p>
-    <w:p>
-      <w:pPr>
-        <w:pStyle w:val="ListBullet"/>
-        <w:spacing w:before="0" w:after="0" w:line="240" w:lineRule="auto"/>
-      </w:pPr>
-      <w:r>
-        <w:t>Created Python and Selenium automation tool for error resolution and API automation</w:t>
-      </w:r>
-    </w:p>
-    <w:p>
-      <w:pPr>
-        <w:spacing w:before="0" w:after="0" w:line="240" w:lineRule="auto"/>
-      </w:pPr>
     </w:p>
     <w:p>
       <w:pPr>
@@ -250,8 +140,12 @@
     </w:p>
     <w:p>
       <w:pPr>
+        <w:pStyle w:val="ListBullet"/>
         <w:spacing w:before="0" w:after="0" w:line="240" w:lineRule="auto"/>
       </w:pPr>
+      <w:r>
+        <w:t>Leveraged JavaScript and MABL test automation tool for quality assurance and performance</w:t>
+      </w:r>
     </w:p>
     <w:p>
       <w:pPr>
@@ -259,21 +153,7 @@
         <w:spacing w:before="0" w:after="0" w:line="240" w:lineRule="auto"/>
       </w:pPr>
       <w:r>
-        <w:t>Leveraged JavaScript and MABL test automation tool for quality assurance</w:t>
-      </w:r>
-    </w:p>
-    <w:p>
-      <w:pPr>
-        <w:spacing w:before="0" w:after="0" w:line="240" w:lineRule="auto"/>
-      </w:pPr>
-    </w:p>
-    <w:p>
-      <w:pPr>
-        <w:pStyle w:val="ListBullet"/>
-        <w:spacing w:before="0" w:after="0" w:line="240" w:lineRule="auto"/>
-      </w:pPr>
-      <w:r>
-        <w:t>Crafted comprehensive test cases in Jira and performed backend and UI testing</w:t>
+        <w:t>Crafted comprehensive test cases in Jira and performed UI testing for data protection project's soft-delete tool</w:t>
       </w:r>
     </w:p>
     <w:p>
@@ -303,22 +183,16 @@
         <w:spacing w:before="0" w:after="0" w:line="240" w:lineRule="auto"/>
       </w:pPr>
       <w:r>
-        <w:t xml:space="preserve"> </w:t>
         <w:br/>
+        <w:t>Front end: JavaScript, React, CSS, HTML, Material UI</w:t>
         <w:br/>
-        <w:t xml:space="preserve">Front end: JavaScript, React, CSS, HTML </w:t>
+        <w:t>Backend: Java, Spring Boot, Bootstrap, JSON, XML, Node/Node Express, Rest API, SOAP</w:t>
         <w:br/>
+        <w:t>Machine Learning: Python, TensorFlow, Scikit-Learn, Scripting</w:t>
         <w:br/>
-        <w:t xml:space="preserve">Backend: Java, Spring Boot, Bootstrap, JSON, XML, Postman, Rest API, SOAP </w:t>
+        <w:t xml:space="preserve">Database Management: Apache Derby, MariaDB, Microsoft SQL Server, Linux Cloud environments </w:t>
         <w:br/>
-        <w:br/>
-        <w:t xml:space="preserve">Machine Learning: Python, TensorFlow, Scikit-Learn, Scripting </w:t>
-        <w:br/>
-        <w:br/>
-        <w:t xml:space="preserve">Database Management: Apache Derby, MariaDB, Microsoft SQL Server Management </w:t>
-        <w:br/>
-        <w:br/>
-        <w:t xml:space="preserve">Agile, Jira, Trello, Git, UI/UX, Selenium, Object Oriented Programming, Android Studio </w:t>
+        <w:t>Agile, Jira, Trello, Git, UI/UX, Selenium, Object Oriented Programming</w:t>
         <w:br/>
         <w:br/>
       </w:r>

</xml_diff>

<commit_message>
fixed error with pool limit and refactored main functions
</commit_message>
<xml_diff>
--- a/resume_created.docx
+++ b/resume_created.docx
@@ -41,7 +41,11 @@
       </w:pPr>
       <w:r>
         <w:br/>
-        <w:t>Digital Media Software Engineering Ferris State University • Michigan • August-2024 • GPA: 4.00 IEEE student member • Dean's List 2022-2023:</w:t>
+        <w:t>Digital Media Software Engineering</w:t>
+        <w:br/>
+        <w:t>Ferris State University • Michigan • August-2024 • GPA: 4.00</w:t>
+        <w:br/>
+        <w:t>IEEE student member • Dean's List 2022-2023</w:t>
         <w:br/>
         <w:br/>
       </w:r>
@@ -68,7 +72,23 @@
         <w:spacing w:before="0" w:after="0" w:line="240" w:lineRule="auto"/>
       </w:pPr>
       <w:r>
-        <w:t>Software Engineer Intern Consultant Masetto Logistics September 2023 - December 2023, Remote:</w:t>
+        <w:t>Software Engineer Intern Consultant</w:t>
+      </w:r>
+    </w:p>
+    <w:p>
+      <w:pPr>
+        <w:spacing w:before="0" w:after="0" w:line="240" w:lineRule="auto"/>
+      </w:pPr>
+      <w:r>
+        <w:t>Masetto Logistics</w:t>
+      </w:r>
+    </w:p>
+    <w:p>
+      <w:pPr>
+        <w:spacing w:before="0" w:after="0" w:line="240" w:lineRule="auto"/>
+      </w:pPr>
+      <w:r>
+        <w:t>September 2023 - December 2023, Remote</w:t>
       </w:r>
     </w:p>
     <w:p>
@@ -77,7 +97,7 @@
         <w:spacing w:before="0" w:after="0" w:line="240" w:lineRule="auto"/>
       </w:pPr>
       <w:r>
-        <w:t>Developed real-time updates for fleet management in Python with API calls for precise location tracking</w:t>
+        <w:t>Developed Python features for fleet management, integrating API calls for real-time updates on fleet locations.</w:t>
       </w:r>
     </w:p>
     <w:p>
@@ -86,7 +106,7 @@
         <w:spacing w:before="0" w:after="0" w:line="240" w:lineRule="auto"/>
       </w:pPr>
       <w:r>
-        <w:t>Created user-friendly React front-end application for real-time fleet visualization on interactive map</w:t>
+        <w:t>Created a user-friendly React front-end app for real-time fleet tracking on an interactive map.</w:t>
       </w:r>
     </w:p>
     <w:p>
@@ -95,7 +115,7 @@
         <w:spacing w:before="0" w:after="0" w:line="240" w:lineRule="auto"/>
       </w:pPr>
       <w:r>
-        <w:t>Implemented efficient solution for fleet monitoring and management with real-time tracking and visualization</w:t>
+        <w:t>Improved fleet monitoring with real-time tracking and visualization for efficient management.</w:t>
       </w:r>
     </w:p>
     <w:p>
@@ -104,7 +124,7 @@
         <w:spacing w:before="0" w:after="0" w:line="240" w:lineRule="auto"/>
       </w:pPr>
       <w:r>
-        <w:t>Collaborated in daily standup meetings and biweekly scrum gatherings with Architecture and Front-End teams</w:t>
+        <w:t>Collaborated with cross-functional teams in daily standup and biweekly scrum meetings.</w:t>
       </w:r>
     </w:p>
     <w:p>
@@ -117,7 +137,23 @@
         <w:spacing w:before="0" w:after="0" w:line="240" w:lineRule="auto"/>
       </w:pPr>
       <w:r>
-        <w:t>Software QA Engineer Intern Barracuda June 2023 - August 2023, Ann Arbor, MI:</w:t>
+        <w:t>Software QA Engineer Intern</w:t>
+      </w:r>
+    </w:p>
+    <w:p>
+      <w:pPr>
+        <w:spacing w:before="0" w:after="0" w:line="240" w:lineRule="auto"/>
+      </w:pPr>
+      <w:r>
+        <w:t>Barracuda</w:t>
+      </w:r>
+    </w:p>
+    <w:p>
+      <w:pPr>
+        <w:spacing w:before="0" w:after="0" w:line="240" w:lineRule="auto"/>
+      </w:pPr>
+      <w:r>
+        <w:t>June 2023 - August 2023, Ann Arbor, MI</w:t>
       </w:r>
     </w:p>
     <w:p>
@@ -126,7 +162,7 @@
         <w:spacing w:before="0" w:after="0" w:line="240" w:lineRule="auto"/>
       </w:pPr>
       <w:r>
-        <w:t>Streamlined error resolution through Python and Selenium automation tool for complex job executions</w:t>
+        <w:t>Automated complex job executions with Python and Selenium for API calls, boosting web app functionality.</w:t>
       </w:r>
     </w:p>
     <w:p>
@@ -135,7 +171,7 @@
         <w:spacing w:before="0" w:after="0" w:line="240" w:lineRule="auto"/>
       </w:pPr>
       <w:r>
-        <w:t>Executed functional tests and automated testing procedures for Cloud-to-Cloud Backup web application</w:t>
+        <w:t>Conducted functional tests and automated testing on Cloud-to-Cloud Backup app.</w:t>
       </w:r>
     </w:p>
     <w:p>
@@ -144,7 +180,7 @@
         <w:spacing w:before="0" w:after="0" w:line="240" w:lineRule="auto"/>
       </w:pPr>
       <w:r>
-        <w:t>Leveraged JavaScript and MABL test automation tool for quality assurance and performance</w:t>
+        <w:t>Ensured quality assurance with JavaScript and MABL automation tool.</w:t>
       </w:r>
     </w:p>
     <w:p>
@@ -153,7 +189,7 @@
         <w:spacing w:before="0" w:after="0" w:line="240" w:lineRule="auto"/>
       </w:pPr>
       <w:r>
-        <w:t>Crafted comprehensive test cases in Jira and performed UI testing for data protection project's soft-delete tool</w:t>
+        <w:t>Crafted Jira test cases and tested soft-delete tool for a data protection project.</w:t>
       </w:r>
     </w:p>
     <w:p>
@@ -184,15 +220,19 @@
       </w:pPr>
       <w:r>
         <w:br/>
-        <w:t>Front end: JavaScript, React, CSS, HTML, Material UI</w:t>
+        <w:t>Front end: JavaScript, React, CSS, HTML</w:t>
         <w:br/>
-        <w:t>Backend: Java, Spring Boot, Bootstrap, JSON, XML, Node/Node Express, Rest API, SOAP</w:t>
+        <w:t>Backend: Java, Spring Boot, Bootstrap, JSON, XML, Postman, Rest API, SOAP</w:t>
         <w:br/>
         <w:t>Machine Learning: Python, TensorFlow, Scikit-Learn, Scripting</w:t>
         <w:br/>
-        <w:t xml:space="preserve">Database Management: Apache Derby, MariaDB, Microsoft SQL Server, Linux Cloud environments </w:t>
+        <w:t>Database Management: Apache Derby, MariaDB, Microsoft SQL Server Management</w:t>
         <w:br/>
-        <w:t>Agile, Jira, Trello, Git, UI/UX, Selenium, Object Oriented Programming</w:t>
+        <w:t>Agile, Jira, Trello, Git, UI/UX, Selenium, Object Oriented Programming, Android Studio</w:t>
+        <w:br/>
+        <w:t>Python, Probability Theory, Machine Learning, Inferential Statistics, Markov Chain Monte Carlo</w:t>
+        <w:br/>
+        <w:t>Deployment, Communication, Data Visualization</w:t>
         <w:br/>
         <w:br/>
       </w:r>

</xml_diff>